<commit_message>
Admin Dashboard User stories added rename folder
</commit_message>
<xml_diff>
--- a/Analysis/User Stories Admin Dashboard.docx
+++ b/Analysis/User Stories Admin Dashboard.docx
@@ -205,15 +205,7 @@
               <w:rPr>
                 <w:i/>
               </w:rPr>
-              <w:t>Böylelikle bugün izinli olan çalışanları görüp işlerimi on</w:t>
-            </w:r>
-            <w:bookmarkStart w:id="0" w:name="_GoBack"/>
-            <w:bookmarkEnd w:id="0"/>
-            <w:r>
-              <w:rPr>
-                <w:i/>
-              </w:rPr>
-              <w:t>lara göre planlayabilirim.</w:t>
+              <w:t>Böylelikle bugün izinli olan çalışanları görüp işlerimi onlara göre planlayabilirim.</w:t>
             </w:r>
           </w:p>
         </w:tc>
@@ -255,21 +247,7 @@
               <w:rPr>
                 <w:i/>
               </w:rPr>
-              <w:t xml:space="preserve">İzin isteyen çalışanın </w:t>
-            </w:r>
-            <w:proofErr w:type="gramStart"/>
-            <w:r>
-              <w:rPr>
-                <w:i/>
-              </w:rPr>
-              <w:t>adını , soyadını</w:t>
-            </w:r>
-            <w:proofErr w:type="gramEnd"/>
-            <w:r>
-              <w:rPr>
-                <w:i/>
-              </w:rPr>
-              <w:t>, departmanını ,izin bakiyesini, izin talep nedenini, izin istediği aralığı</w:t>
+              <w:t>İzin isteyen çalışanın adını , soyadını, departmanını ,izin bakiyesini, izin talep nedenini, izin istediği aralığı</w:t>
             </w:r>
           </w:p>
           <w:p>
@@ -325,21 +303,7 @@
               <w:rPr>
                 <w:i/>
               </w:rPr>
-              <w:t xml:space="preserve">Şirkette bulunan </w:t>
-            </w:r>
-            <w:proofErr w:type="gramStart"/>
-            <w:r>
-              <w:rPr>
-                <w:i/>
-              </w:rPr>
-              <w:t>departmanları</w:t>
-            </w:r>
-            <w:proofErr w:type="gramEnd"/>
-            <w:r>
-              <w:rPr>
-                <w:i/>
-              </w:rPr>
-              <w:t>, çalışan sayısını ve hangi departmanda hangi çalışanların bulunduğunu görebilmeliyim.</w:t>
+              <w:t>Şirkette bulunan departmanları, çalışan sayısını ve hangi departmanda hangi çalışanların bulunduğunu görebilmeliyim.</w:t>
             </w:r>
           </w:p>
           <w:p>
@@ -386,21 +350,7 @@
               <w:rPr>
                 <w:i/>
               </w:rPr>
-              <w:t xml:space="preserve">Böylelikle çalışanları ve departmanları daha kolay </w:t>
-            </w:r>
-            <w:proofErr w:type="gramStart"/>
-            <w:r>
-              <w:rPr>
-                <w:i/>
-              </w:rPr>
-              <w:t>yönetebilir , çalışanların</w:t>
-            </w:r>
-            <w:proofErr w:type="gramEnd"/>
-            <w:r>
-              <w:rPr>
-                <w:i/>
-              </w:rPr>
-              <w:t xml:space="preserve"> departmanlar arası geçişini kolaylıkla yapabilirim.</w:t>
+              <w:t>Böylelikle çalışanları ve departmanları daha kolay yönetebilir , çalışanların departmanlar arası geçişini kolaylıkla yapabilirim.</w:t>
             </w:r>
           </w:p>
         </w:tc>
@@ -605,16 +555,8 @@
               <w:rPr>
                 <w:i/>
               </w:rPr>
-              <w:t>Diğer Talepler</w:t>
-            </w:r>
-            <w:proofErr w:type="gramStart"/>
-            <w:r>
-              <w:rPr>
-                <w:i/>
-              </w:rPr>
-              <w:t>..</w:t>
-            </w:r>
-            <w:proofErr w:type="gramEnd"/>
+              <w:t>Diğer Talepler..</w:t>
+            </w:r>
           </w:p>
           <w:p>
             <w:pPr>
@@ -667,6 +609,16 @@
               </w:rPr>
               <w:t>Böylelikle planlamalarımı rahatlıkla yapabilirim.</w:t>
             </w:r>
+          </w:p>
+          <w:p>
+            <w:pPr>
+              <w:ind w:left="708"/>
+              <w:rPr>
+                <w:i/>
+              </w:rPr>
+            </w:pPr>
+            <w:bookmarkStart w:id="0" w:name="_GoBack"/>
+            <w:bookmarkEnd w:id="0"/>
           </w:p>
         </w:tc>
       </w:tr>
@@ -2364,7 +2316,7 @@
 </file>
 
 <file path=customXml/itemProps1.xml><?xml version="1.0" encoding="utf-8"?>
-<ds:datastoreItem xmlns:ds="http://schemas.openxmlformats.org/officeDocument/2006/customXml" ds:itemID="{96910134-07EF-4C04-9CB6-383041C4B037}">
+<ds:datastoreItem xmlns:ds="http://schemas.openxmlformats.org/officeDocument/2006/customXml" ds:itemID="{6D6613BB-BEAA-4AA8-B4C7-E392D1C8435E}">
   <ds:schemaRefs>
     <ds:schemaRef ds:uri="http://schemas.openxmlformats.org/officeDocument/2006/bibliography"/>
   </ds:schemaRefs>

</xml_diff>